<commit_message>
Big update, fixing a lot of spacing and adding quotes
</commit_message>
<xml_diff>
--- a/downloads/word/activity-templates/Activity-template-B.docx
+++ b/downloads/word/activity-templates/Activity-template-B.docx
@@ -7,16 +7,17 @@
         <w:pStyle w:val="NoSpacing"/>
         <w:spacing w:after="302"/>
         <w:rPr>
-          <w:rFonts w:ascii="Montserrat" w:hAnsi="Montserrat" w:cs="Arial"/>
+          <w:rFonts w:cs="Arial"/>
           <w:b/>
           <w:color w:val="00AEEF"/>
           <w:sz w:val="28"/>
           <w:szCs w:val="28"/>
         </w:rPr>
       </w:pPr>
-      <w:r>
-        <w:rPr>
-          <w:rFonts w:ascii="Montserrat" w:hAnsi="Montserrat" w:cs="Arial"/>
+      <w:bookmarkStart w:id="0" w:name="_GoBack"/>
+      <w:r>
+        <w:rPr>
+          <w:rFonts w:cs="Arial"/>
           <w:b/>
           <w:color w:val="00AEEF"/>
           <w:sz w:val="28"/>
@@ -26,7 +27,7 @@
       </w:r>
       <w:r>
         <w:rPr>
-          <w:rFonts w:ascii="Montserrat" w:hAnsi="Montserrat" w:cs="Arial"/>
+          <w:rFonts w:cs="Arial"/>
           <w:b/>
           <w:color w:val="00AEEF"/>
           <w:sz w:val="28"/>
@@ -35,54 +36,53 @@
         <w:t>YY</w:t>
       </w:r>
     </w:p>
+    <w:bookmarkEnd w:id="0"/>
     <w:p>
       <w:pPr>
         <w:widowControl w:val="0"/>
         <w:rPr>
-          <w:rFonts w:ascii="Montserrat" w:hAnsi="Montserrat" w:cs="Arial"/>
-          <w:sz w:val="22"/>
-          <w:szCs w:val="22"/>
-        </w:rPr>
-      </w:pPr>
-      <w:r>
-        <w:rPr>
-          <w:rFonts w:ascii="Montserrat" w:hAnsi="Montserrat" w:cs="Arial"/>
-          <w:sz w:val="22"/>
-          <w:szCs w:val="22"/>
-        </w:rPr>
-        <w:t xml:space="preserve">Here are some ideas on what to look out for that may show </w:t>
-      </w:r>
-      <w:r>
-        <w:rPr>
-          <w:rFonts w:ascii="Montserrat" w:hAnsi="Montserrat" w:cs="Arial"/>
-          <w:i/>
-          <w:iCs/>
-          <w:sz w:val="22"/>
-          <w:szCs w:val="22"/>
-        </w:rPr>
-        <w:t>YY</w:t>
-      </w:r>
-      <w:r>
-        <w:rPr>
-          <w:rFonts w:ascii="Montserrat" w:hAnsi="Montserrat" w:cs="Arial"/>
-          <w:sz w:val="22"/>
-          <w:szCs w:val="22"/>
-        </w:rPr>
-        <w:t xml:space="preserve"> is feeling upset or insecure, how to respond, and activity ideas to help her feel more confident.</w:t>
-      </w:r>
-      <w:r>
-        <w:rPr>
-          <w:rFonts w:ascii="Montserrat" w:hAnsi="Montserrat" w:cs="Arial"/>
-          <w:sz w:val="22"/>
-          <w:szCs w:val="22"/>
+          <w:rFonts w:ascii="Arial" w:hAnsi="Arial" w:cs="Arial"/>
+          <w:sz w:val="24"/>
+          <w:szCs w:val="24"/>
+        </w:rPr>
+      </w:pPr>
+      <w:r>
+        <w:rPr>
+          <w:rFonts w:ascii="Arial" w:hAnsi="Arial" w:cs="Arial"/>
+          <w:sz w:val="24"/>
+          <w:szCs w:val="24"/>
+        </w:rPr>
+        <w:t xml:space="preserve">Here are some ideas on what to look out for </w:t>
+      </w:r>
+      <w:r>
+        <w:rPr>
+          <w:rFonts w:ascii="Arial" w:hAnsi="Arial" w:cs="Arial"/>
+          <w:sz w:val="24"/>
+          <w:szCs w:val="24"/>
+        </w:rPr>
+        <w:t>when</w:t>
+      </w:r>
+      <w:r>
+        <w:rPr>
+          <w:rFonts w:ascii="Arial" w:hAnsi="Arial" w:cs="Arial"/>
+          <w:sz w:val="24"/>
+          <w:szCs w:val="24"/>
+        </w:rPr>
+        <w:t xml:space="preserve"> YY is feeling upset or insecure, how to respond, and activity ideas to help her feel more confident.</w:t>
+      </w:r>
+      <w:r>
+        <w:rPr>
+          <w:rFonts w:ascii="Arial" w:hAnsi="Arial" w:cs="Arial"/>
+          <w:sz w:val="24"/>
+          <w:szCs w:val="24"/>
         </w:rPr>
         <w:br/>
       </w:r>
       <w:r>
         <w:rPr>
-          <w:rFonts w:ascii="Montserrat" w:hAnsi="Montserrat" w:cs="Arial"/>
-          <w:sz w:val="22"/>
-          <w:szCs w:val="22"/>
+          <w:rFonts w:ascii="Arial" w:hAnsi="Arial" w:cs="Arial"/>
+          <w:sz w:val="24"/>
+          <w:szCs w:val="24"/>
         </w:rPr>
         <w:t xml:space="preserve"> </w:t>
       </w:r>
@@ -95,60 +95,48 @@
           <w:numId w:val="1"/>
         </w:numPr>
         <w:rPr>
-          <w:rFonts w:ascii="Montserrat" w:hAnsi="Montserrat" w:cs="Arial"/>
-          <w:sz w:val="22"/>
-          <w:szCs w:val="22"/>
-        </w:rPr>
-      </w:pPr>
-      <w:r>
-        <w:rPr>
-          <w:rFonts w:ascii="Montserrat" w:hAnsi="Montserrat" w:cs="Arial"/>
-          <w:i/>
-          <w:iCs/>
-          <w:sz w:val="22"/>
-          <w:szCs w:val="22"/>
-        </w:rPr>
-        <w:t>YY</w:t>
-      </w:r>
-      <w:r>
-        <w:rPr>
-          <w:rFonts w:ascii="Montserrat" w:hAnsi="Montserrat" w:cs="Arial"/>
-          <w:sz w:val="22"/>
-          <w:szCs w:val="22"/>
-        </w:rPr>
-        <w:t xml:space="preserve"> loves drawing and games which involve pretend play, e.g. with doll's house and small figures and larger soft toys. These activities involve being close to each other and this helps her to communicate ideas as well as giving her the comfort of sitting close together. This will help </w:t>
-      </w:r>
-      <w:r>
-        <w:rPr>
-          <w:rFonts w:ascii="Montserrat" w:hAnsi="Montserrat" w:cs="Arial"/>
-          <w:i/>
-          <w:iCs/>
-          <w:sz w:val="22"/>
-          <w:szCs w:val="22"/>
-        </w:rPr>
-        <w:t>YY</w:t>
-      </w:r>
-      <w:r>
-        <w:rPr>
-          <w:rFonts w:ascii="Montserrat" w:hAnsi="Montserrat" w:cs="Arial"/>
-          <w:sz w:val="22"/>
-          <w:szCs w:val="22"/>
-        </w:rPr>
-        <w:t xml:space="preserve"> to feel more settled at other times and build her confidence to express her thoughts and feelings in general.</w:t>
-      </w:r>
-      <w:r>
-        <w:rPr>
-          <w:rFonts w:ascii="Montserrat" w:hAnsi="Montserrat" w:cs="Arial"/>
-          <w:sz w:val="22"/>
-          <w:szCs w:val="22"/>
+          <w:rFonts w:ascii="Arial" w:hAnsi="Arial" w:cs="Arial"/>
+          <w:sz w:val="24"/>
+          <w:szCs w:val="24"/>
+        </w:rPr>
+      </w:pPr>
+      <w:r>
+        <w:rPr>
+          <w:rFonts w:ascii="Arial" w:hAnsi="Arial" w:cs="Arial"/>
+          <w:sz w:val="24"/>
+          <w:szCs w:val="24"/>
+        </w:rPr>
+        <w:t>YY loves drawing and games which involve pretend play, e.g. with</w:t>
+      </w:r>
+      <w:r>
+        <w:rPr>
+          <w:rFonts w:ascii="Arial" w:hAnsi="Arial" w:cs="Arial"/>
+          <w:sz w:val="24"/>
+          <w:szCs w:val="24"/>
+        </w:rPr>
+        <w:t xml:space="preserve"> a</w:t>
+      </w:r>
+      <w:r>
+        <w:rPr>
+          <w:rFonts w:ascii="Arial" w:hAnsi="Arial" w:cs="Arial"/>
+          <w:sz w:val="24"/>
+          <w:szCs w:val="24"/>
+        </w:rPr>
+        <w:t xml:space="preserve"> doll's house and small figures and larger soft toys. These activities involve being close to each other and this helps her to communicate ideas as well as giving her the comfort of sitting close together. This will help YY to feel more settled at other times and build her confidence to express her thoughts and feelings in general.</w:t>
+      </w:r>
+      <w:r>
+        <w:rPr>
+          <w:rFonts w:ascii="Arial" w:hAnsi="Arial" w:cs="Arial"/>
+          <w:sz w:val="24"/>
+          <w:szCs w:val="24"/>
         </w:rPr>
         <w:br/>
       </w:r>
       <w:r>
         <w:rPr>
-          <w:rFonts w:ascii="Montserrat" w:hAnsi="Montserrat" w:cs="Arial"/>
-          <w:sz w:val="22"/>
-          <w:szCs w:val="22"/>
+          <w:rFonts w:ascii="Arial" w:hAnsi="Arial" w:cs="Arial"/>
+          <w:sz w:val="24"/>
+          <w:szCs w:val="24"/>
         </w:rPr>
         <w:t xml:space="preserve"> </w:t>
       </w:r>
@@ -161,78 +149,40 @@
           <w:numId w:val="1"/>
         </w:numPr>
         <w:rPr>
-          <w:rFonts w:ascii="Montserrat" w:hAnsi="Montserrat" w:cs="Arial"/>
-          <w:sz w:val="22"/>
-          <w:szCs w:val="22"/>
-        </w:rPr>
-      </w:pPr>
-      <w:r>
-        <w:rPr>
-          <w:rFonts w:ascii="Montserrat" w:hAnsi="Montserrat" w:cs="Arial"/>
-          <w:sz w:val="22"/>
-          <w:szCs w:val="22"/>
-        </w:rPr>
-        <w:t xml:space="preserve">As </w:t>
-      </w:r>
-      <w:r>
-        <w:rPr>
-          <w:rFonts w:ascii="Montserrat" w:hAnsi="Montserrat" w:cs="Arial"/>
-          <w:i/>
-          <w:iCs/>
-          <w:sz w:val="22"/>
-          <w:szCs w:val="22"/>
-        </w:rPr>
-        <w:t>YY</w:t>
-      </w:r>
-      <w:r>
-        <w:rPr>
-          <w:rFonts w:ascii="Montserrat" w:hAnsi="Montserrat" w:cs="Arial"/>
-          <w:sz w:val="22"/>
-          <w:szCs w:val="22"/>
-        </w:rPr>
-        <w:t xml:space="preserve"> likes pretend play, you could use animals or dolls, have a tea party, pretend to go shopping, that you are in a park or any other ideas you have! While you are playing, help </w:t>
-      </w:r>
-      <w:r>
-        <w:rPr>
-          <w:rFonts w:ascii="Montserrat" w:hAnsi="Montserrat" w:cs="Arial"/>
-          <w:i/>
-          <w:iCs/>
-          <w:sz w:val="22"/>
-          <w:szCs w:val="22"/>
-        </w:rPr>
-        <w:t>YY</w:t>
-      </w:r>
-      <w:r>
-        <w:rPr>
-          <w:rFonts w:ascii="Montserrat" w:hAnsi="Montserrat" w:cs="Arial"/>
-          <w:sz w:val="22"/>
-          <w:szCs w:val="22"/>
-        </w:rPr>
-        <w:t xml:space="preserve"> to know you are interested in her thoughts and ideas by commenting on what she is doing. Ask her simple questions such as what are they doing/feeling? What will happen next? Start a conversation between the toys and see if </w:t>
-      </w:r>
-      <w:r>
-        <w:rPr>
-          <w:rFonts w:ascii="Montserrat" w:hAnsi="Montserrat" w:cs="Arial"/>
-          <w:i/>
-          <w:iCs/>
-          <w:sz w:val="22"/>
-          <w:szCs w:val="22"/>
-        </w:rPr>
-        <w:t>YY</w:t>
-      </w:r>
-      <w:r>
-        <w:rPr>
-          <w:rFonts w:ascii="Montserrat" w:hAnsi="Montserrat" w:cs="Arial"/>
-          <w:sz w:val="22"/>
-          <w:szCs w:val="22"/>
-        </w:rPr>
-        <w:t xml:space="preserve"> can join in with what they might be saying.</w:t>
-      </w:r>
-      <w:r>
-        <w:rPr>
-          <w:rFonts w:ascii="Montserrat" w:hAnsi="Montserrat" w:cs="Arial"/>
-          <w:sz w:val="22"/>
-          <w:szCs w:val="22"/>
+          <w:rFonts w:ascii="Arial" w:hAnsi="Arial" w:cs="Arial"/>
+          <w:sz w:val="24"/>
+          <w:szCs w:val="24"/>
+        </w:rPr>
+      </w:pPr>
+      <w:r>
+        <w:rPr>
+          <w:rFonts w:ascii="Arial" w:hAnsi="Arial" w:cs="Arial"/>
+          <w:sz w:val="24"/>
+          <w:szCs w:val="24"/>
+        </w:rPr>
+        <w:t>As YY likes pretend play, you could use animals or dolls, have a tea party, pretend to go shopping, that you are in a park or any other ideas you have! While you are playing, help YY to know you are interested in her thoughts and ideas by commenting on what she is doing. Ask her simple questions such as</w:t>
+      </w:r>
+      <w:r>
+        <w:rPr>
+          <w:rFonts w:ascii="Arial" w:hAnsi="Arial" w:cs="Arial"/>
+          <w:sz w:val="24"/>
+          <w:szCs w:val="24"/>
+        </w:rPr>
+        <w:t>:</w:t>
+      </w:r>
+      <w:r>
+        <w:rPr>
+          <w:rFonts w:ascii="Arial" w:hAnsi="Arial" w:cs="Arial"/>
+          <w:sz w:val="24"/>
+          <w:szCs w:val="24"/>
+        </w:rPr>
+        <w:t xml:space="preserve"> what are they doing/feeling? What will happen next? Start a conversation between the toys and see if YY can join in with what they might be saying.</w:t>
+      </w:r>
+      <w:r>
+        <w:rPr>
+          <w:rFonts w:ascii="Arial" w:hAnsi="Arial" w:cs="Arial"/>
+          <w:sz w:val="24"/>
+          <w:szCs w:val="24"/>
         </w:rPr>
         <w:br/>
       </w:r>
@@ -245,42 +195,64 @@
           <w:numId w:val="1"/>
         </w:numPr>
         <w:rPr>
-          <w:rFonts w:ascii="Montserrat" w:hAnsi="Montserrat" w:cs="Arial"/>
-          <w:sz w:val="22"/>
-          <w:szCs w:val="22"/>
-        </w:rPr>
-      </w:pPr>
-      <w:r>
-        <w:rPr>
-          <w:rFonts w:ascii="Montserrat" w:hAnsi="Montserrat" w:cs="Arial"/>
-          <w:i/>
-          <w:iCs/>
-          <w:sz w:val="22"/>
-          <w:szCs w:val="22"/>
-        </w:rPr>
-        <w:t>YY</w:t>
-      </w:r>
-      <w:r>
-        <w:rPr>
-          <w:rFonts w:ascii="Montserrat" w:hAnsi="Montserrat" w:cs="Arial"/>
-          <w:sz w:val="22"/>
-          <w:szCs w:val="22"/>
-        </w:rPr>
-        <w:t xml:space="preserve"> will need some specific times to play like this without her sibling being present who she tends to try and look after still, as if she is the parent.</w:t>
-      </w:r>
-      <w:r>
-        <w:rPr>
-          <w:rFonts w:ascii="Montserrat" w:hAnsi="Montserrat" w:cs="Arial"/>
-          <w:sz w:val="22"/>
-          <w:szCs w:val="22"/>
+          <w:rFonts w:ascii="Arial" w:hAnsi="Arial" w:cs="Arial"/>
+          <w:sz w:val="24"/>
+          <w:szCs w:val="24"/>
+        </w:rPr>
+      </w:pPr>
+      <w:r>
+        <w:rPr>
+          <w:rFonts w:ascii="Arial" w:hAnsi="Arial" w:cs="Arial"/>
+          <w:sz w:val="24"/>
+          <w:szCs w:val="24"/>
+        </w:rPr>
+        <w:t>YY will need some specific times to play like this without her sibling being present</w:t>
+      </w:r>
+      <w:r>
+        <w:rPr>
+          <w:rFonts w:ascii="Arial" w:hAnsi="Arial" w:cs="Arial"/>
+          <w:sz w:val="24"/>
+          <w:szCs w:val="24"/>
+        </w:rPr>
+        <w:t>,</w:t>
+      </w:r>
+      <w:r>
+        <w:rPr>
+          <w:rFonts w:ascii="Arial" w:hAnsi="Arial" w:cs="Arial"/>
+          <w:sz w:val="24"/>
+          <w:szCs w:val="24"/>
+        </w:rPr>
+        <w:t xml:space="preserve"> who she </w:t>
+      </w:r>
+      <w:r>
+        <w:rPr>
+          <w:rFonts w:ascii="Arial" w:hAnsi="Arial" w:cs="Arial"/>
+          <w:sz w:val="24"/>
+          <w:szCs w:val="24"/>
+        </w:rPr>
+        <w:t xml:space="preserve">can still </w:t>
+      </w:r>
+      <w:r>
+        <w:rPr>
+          <w:rFonts w:ascii="Arial" w:hAnsi="Arial" w:cs="Arial"/>
+          <w:sz w:val="24"/>
+          <w:szCs w:val="24"/>
+        </w:rPr>
+        <w:t>try and look after as if she is the parent.</w:t>
+      </w:r>
+      <w:r>
+        <w:rPr>
+          <w:rFonts w:ascii="Arial" w:hAnsi="Arial" w:cs="Arial"/>
+          <w:sz w:val="24"/>
+          <w:szCs w:val="24"/>
         </w:rPr>
         <w:br/>
       </w:r>
       <w:r>
         <w:rPr>
-          <w:rFonts w:ascii="Montserrat" w:hAnsi="Montserrat" w:cs="Arial"/>
-          <w:sz w:val="22"/>
-          <w:szCs w:val="22"/>
+          <w:rFonts w:ascii="Arial" w:hAnsi="Arial" w:cs="Arial"/>
+          <w:sz w:val="24"/>
+          <w:szCs w:val="24"/>
         </w:rPr>
         <w:t xml:space="preserve"> </w:t>
       </w:r>
@@ -293,102 +265,80 @@
           <w:numId w:val="1"/>
         </w:numPr>
         <w:rPr>
-          <w:rFonts w:ascii="Montserrat" w:hAnsi="Montserrat" w:cs="Arial"/>
-          <w:sz w:val="22"/>
-          <w:szCs w:val="22"/>
-        </w:rPr>
-      </w:pPr>
-      <w:r>
-        <w:rPr>
-          <w:rFonts w:ascii="Montserrat" w:hAnsi="Montserrat" w:cs="Arial"/>
-          <w:sz w:val="22"/>
-          <w:szCs w:val="22"/>
-        </w:rPr>
-        <w:t xml:space="preserve">When </w:t>
-      </w:r>
-      <w:r>
-        <w:rPr>
-          <w:rFonts w:ascii="Montserrat" w:hAnsi="Montserrat" w:cs="Arial"/>
-          <w:i/>
-          <w:iCs/>
-          <w:sz w:val="22"/>
-          <w:szCs w:val="22"/>
-        </w:rPr>
-        <w:t>YY</w:t>
-      </w:r>
-      <w:r>
-        <w:rPr>
-          <w:rFonts w:ascii="Montserrat" w:hAnsi="Montserrat" w:cs="Arial"/>
-          <w:sz w:val="22"/>
-          <w:szCs w:val="22"/>
-        </w:rPr>
-        <w:t xml:space="preserve"> is feeling settled she is good at coming up with ideas for play or her pictures. At other times </w:t>
-      </w:r>
-      <w:r>
-        <w:rPr>
-          <w:rFonts w:ascii="Montserrat" w:hAnsi="Montserrat" w:cs="Arial"/>
-          <w:i/>
-          <w:iCs/>
-          <w:sz w:val="22"/>
-          <w:szCs w:val="22"/>
-        </w:rPr>
-        <w:t>YY</w:t>
-      </w:r>
-      <w:r>
-        <w:rPr>
-          <w:rFonts w:ascii="Montserrat" w:hAnsi="Montserrat" w:cs="Arial"/>
-          <w:sz w:val="22"/>
-          <w:szCs w:val="22"/>
-        </w:rPr>
-        <w:t xml:space="preserve"> can find it difficult to play in this way. At these times she can lose focus and get distracted. At</w:t>
-      </w:r>
-      <w:r>
-        <w:rPr>
-          <w:rFonts w:ascii="Montserrat" w:hAnsi="Montserrat" w:cs="Arial"/>
-          <w:sz w:val="22"/>
-          <w:szCs w:val="22"/>
-        </w:rPr>
-        <w:t> </w:t>
-      </w:r>
-      <w:r>
-        <w:rPr>
-          <w:rFonts w:ascii="Montserrat" w:hAnsi="Montserrat" w:cs="Arial"/>
-          <w:sz w:val="22"/>
-          <w:szCs w:val="22"/>
-        </w:rPr>
-        <w:t xml:space="preserve">these times </w:t>
-      </w:r>
-      <w:r>
-        <w:rPr>
-          <w:rFonts w:ascii="Montserrat" w:hAnsi="Montserrat" w:cs="Arial"/>
-          <w:i/>
-          <w:iCs/>
-          <w:sz w:val="22"/>
-          <w:szCs w:val="22"/>
-        </w:rPr>
-        <w:t>YY</w:t>
-      </w:r>
-      <w:r>
-        <w:rPr>
-          <w:rFonts w:ascii="Montserrat" w:hAnsi="Montserrat" w:cs="Arial"/>
-          <w:sz w:val="22"/>
-          <w:szCs w:val="22"/>
-        </w:rPr>
-        <w:t xml:space="preserve"> really benefits from having an adult sit close to her and give her some ideas and simple directions to get started. YY is helped to stay calm with reassurance.</w:t>
-      </w:r>
-      <w:r>
-        <w:rPr>
-          <w:rFonts w:ascii="Montserrat" w:hAnsi="Montserrat" w:cs="Arial"/>
-          <w:sz w:val="22"/>
-          <w:szCs w:val="22"/>
+          <w:rFonts w:ascii="Arial" w:hAnsi="Arial" w:cs="Arial"/>
+          <w:sz w:val="24"/>
+          <w:szCs w:val="24"/>
+        </w:rPr>
+      </w:pPr>
+      <w:r>
+        <w:rPr>
+          <w:rFonts w:ascii="Arial" w:hAnsi="Arial" w:cs="Arial"/>
+          <w:sz w:val="24"/>
+          <w:szCs w:val="24"/>
+        </w:rPr>
+        <w:t xml:space="preserve">When YY is feeling settled she is good at coming up with ideas for play or her pictures. At other times YY </w:t>
+      </w:r>
+      <w:r>
+        <w:rPr>
+          <w:rFonts w:ascii="Arial" w:hAnsi="Arial" w:cs="Arial"/>
+          <w:sz w:val="24"/>
+          <w:szCs w:val="24"/>
+        </w:rPr>
+        <w:t>gets distracted and</w:t>
+      </w:r>
+      <w:r>
+        <w:rPr>
+          <w:rFonts w:ascii="Arial" w:hAnsi="Arial" w:cs="Arial"/>
+          <w:sz w:val="24"/>
+          <w:szCs w:val="24"/>
+        </w:rPr>
+        <w:t xml:space="preserve"> find</w:t>
+      </w:r>
+      <w:r>
+        <w:rPr>
+          <w:rFonts w:ascii="Arial" w:hAnsi="Arial" w:cs="Arial"/>
+          <w:sz w:val="24"/>
+          <w:szCs w:val="24"/>
+        </w:rPr>
+        <w:t>s</w:t>
+      </w:r>
+      <w:r>
+        <w:rPr>
+          <w:rFonts w:ascii="Arial" w:hAnsi="Arial" w:cs="Arial"/>
+          <w:sz w:val="24"/>
+          <w:szCs w:val="24"/>
+        </w:rPr>
+        <w:t xml:space="preserve"> it difficult to play in this way. At</w:t>
+      </w:r>
+      <w:r>
+        <w:rPr>
+          <w:rFonts w:ascii="Arial" w:hAnsi="Arial" w:cs="Arial"/>
+          <w:sz w:val="24"/>
+          <w:szCs w:val="24"/>
+        </w:rPr>
+        <w:t xml:space="preserve"> </w:t>
+      </w:r>
+      <w:r>
+        <w:rPr>
+          <w:rFonts w:ascii="Arial" w:hAnsi="Arial" w:cs="Arial"/>
+          <w:sz w:val="24"/>
+          <w:szCs w:val="24"/>
+        </w:rPr>
+        <w:t>these times YY really benefits from having an adult sit close to her and give her some ideas and simple directions to get started. YY is helped to stay calm with reassurance.</w:t>
+      </w:r>
+      <w:r>
+        <w:rPr>
+          <w:rFonts w:ascii="Arial" w:hAnsi="Arial" w:cs="Arial"/>
+          <w:sz w:val="24"/>
+          <w:szCs w:val="24"/>
         </w:rPr>
         <w:br/>
       </w:r>
       <w:r>
         <w:rPr>
-          <w:rFonts w:ascii="Montserrat" w:hAnsi="Montserrat" w:cs="Arial"/>
-          <w:sz w:val="22"/>
-          <w:szCs w:val="22"/>
+          <w:rFonts w:ascii="Arial" w:hAnsi="Arial" w:cs="Arial"/>
+          <w:sz w:val="24"/>
+          <w:szCs w:val="24"/>
         </w:rPr>
         <w:t xml:space="preserve"> </w:t>
       </w:r>
@@ -401,58 +351,80 @@
           <w:numId w:val="1"/>
         </w:numPr>
         <w:rPr>
-          <w:rFonts w:ascii="Montserrat" w:hAnsi="Montserrat" w:cs="Arial"/>
-          <w:sz w:val="22"/>
-          <w:szCs w:val="22"/>
-        </w:rPr>
-      </w:pPr>
-      <w:r>
-        <w:rPr>
-          <w:rFonts w:ascii="Montserrat" w:hAnsi="Montserrat" w:cs="Arial"/>
-          <w:i/>
-          <w:iCs/>
-          <w:sz w:val="22"/>
-          <w:szCs w:val="22"/>
-        </w:rPr>
-        <w:t>YY</w:t>
-      </w:r>
-      <w:r>
-        <w:rPr>
-          <w:rFonts w:ascii="Montserrat" w:hAnsi="Montserrat" w:cs="Arial"/>
-          <w:sz w:val="22"/>
-          <w:szCs w:val="22"/>
-        </w:rPr>
-        <w:t xml:space="preserve"> will require support to express difficult emotions such as being cross or worried, in part as she does not always understand what she is feeling herself at the time. Simple statements are best, for</w:t>
-      </w:r>
-      <w:r>
-        <w:rPr>
-          <w:rFonts w:ascii="Montserrat" w:hAnsi="Montserrat" w:cs="Arial"/>
-          <w:sz w:val="22"/>
-          <w:szCs w:val="22"/>
-        </w:rPr>
-        <w:t> </w:t>
-      </w:r>
-      <w:r>
-        <w:rPr>
-          <w:rFonts w:ascii="Montserrat" w:hAnsi="Montserrat" w:cs="Arial"/>
-          <w:sz w:val="22"/>
-          <w:szCs w:val="22"/>
-        </w:rPr>
-        <w:t>example ‘You looked sad when you said that’ or ‘I think you’re cross with me'. Helping her to express feelings rather than bottle them up will help her to feel more secure and less anxious.</w:t>
-      </w:r>
-      <w:r>
-        <w:rPr>
-          <w:rFonts w:ascii="Montserrat" w:hAnsi="Montserrat" w:cs="Arial"/>
-          <w:sz w:val="22"/>
-          <w:szCs w:val="22"/>
+          <w:rFonts w:ascii="Arial" w:hAnsi="Arial" w:cs="Arial"/>
+          <w:sz w:val="24"/>
+          <w:szCs w:val="24"/>
+        </w:rPr>
+      </w:pPr>
+      <w:r>
+        <w:rPr>
+          <w:rFonts w:ascii="Arial" w:hAnsi="Arial" w:cs="Arial"/>
+          <w:sz w:val="24"/>
+          <w:szCs w:val="24"/>
+        </w:rPr>
+        <w:t>YY will require support to express difficult emotions such as being cross or worried, in part as she does not always understand what she is feeling herself</w:t>
+      </w:r>
+      <w:r>
+        <w:rPr>
+          <w:rFonts w:ascii="Arial" w:hAnsi="Arial" w:cs="Arial"/>
+          <w:sz w:val="24"/>
+          <w:szCs w:val="24"/>
+        </w:rPr>
+        <w:t>.</w:t>
+      </w:r>
+      <w:r>
+        <w:rPr>
+          <w:rFonts w:ascii="Arial" w:hAnsi="Arial" w:cs="Arial"/>
+          <w:sz w:val="24"/>
+          <w:szCs w:val="24"/>
+        </w:rPr>
+        <w:t xml:space="preserve"> Simple statements are best, for</w:t>
+      </w:r>
+      <w:r>
+        <w:rPr>
+          <w:rFonts w:ascii="Arial" w:hAnsi="Arial" w:cs="Arial"/>
+          <w:sz w:val="24"/>
+          <w:szCs w:val="24"/>
+        </w:rPr>
+        <w:t xml:space="preserve"> </w:t>
+      </w:r>
+      <w:r>
+        <w:rPr>
+          <w:rFonts w:ascii="Arial" w:hAnsi="Arial" w:cs="Arial"/>
+          <w:sz w:val="24"/>
+          <w:szCs w:val="24"/>
+        </w:rPr>
+        <w:t>example</w:t>
+      </w:r>
+      <w:r>
+        <w:rPr>
+          <w:rFonts w:ascii="Arial" w:hAnsi="Arial" w:cs="Arial"/>
+          <w:sz w:val="24"/>
+          <w:szCs w:val="24"/>
+        </w:rPr>
+        <w:t>,</w:t>
+      </w:r>
+      <w:r>
+        <w:rPr>
+          <w:rFonts w:ascii="Arial" w:hAnsi="Arial" w:cs="Arial"/>
+          <w:sz w:val="24"/>
+          <w:szCs w:val="24"/>
+        </w:rPr>
+        <w:t xml:space="preserve"> ‘You looked sad when you said that’ or ‘I think you’re cross with me'. Helping her to express feelings rather than bottle them up will help her to feel more secure and less anxious.</w:t>
+      </w:r>
+      <w:r>
+        <w:rPr>
+          <w:rFonts w:ascii="Arial" w:hAnsi="Arial" w:cs="Arial"/>
+          <w:sz w:val="24"/>
+          <w:szCs w:val="24"/>
         </w:rPr>
         <w:br/>
       </w:r>
       <w:r>
         <w:rPr>
-          <w:rFonts w:ascii="Montserrat" w:hAnsi="Montserrat" w:cs="Arial"/>
-          <w:sz w:val="22"/>
-          <w:szCs w:val="22"/>
+          <w:rFonts w:ascii="Arial" w:hAnsi="Arial" w:cs="Arial"/>
+          <w:sz w:val="24"/>
+          <w:szCs w:val="24"/>
         </w:rPr>
         <w:t xml:space="preserve"> </w:t>
       </w:r>
@@ -465,42 +437,56 @@
           <w:numId w:val="1"/>
         </w:numPr>
         <w:rPr>
-          <w:rFonts w:ascii="Montserrat" w:hAnsi="Montserrat" w:cs="Arial"/>
-          <w:sz w:val="22"/>
-          <w:szCs w:val="22"/>
-        </w:rPr>
-      </w:pPr>
-      <w:r>
-        <w:rPr>
-          <w:rFonts w:ascii="Montserrat" w:hAnsi="Montserrat" w:cs="Arial"/>
-          <w:sz w:val="22"/>
-          <w:szCs w:val="22"/>
-        </w:rPr>
-        <w:t xml:space="preserve">Comment on her feelings when you are asking/telling her what to do at times. </w:t>
-      </w:r>
-      <w:r>
-        <w:rPr>
-          <w:rFonts w:ascii="Montserrat" w:hAnsi="Montserrat" w:cs="Arial"/>
-          <w:i/>
-          <w:iCs/>
-          <w:sz w:val="22"/>
-          <w:szCs w:val="22"/>
-        </w:rPr>
-        <w:t>YY</w:t>
-      </w:r>
-      <w:r>
-        <w:rPr>
-          <w:rFonts w:ascii="Montserrat" w:hAnsi="Montserrat" w:cs="Arial"/>
-          <w:sz w:val="22"/>
-          <w:szCs w:val="22"/>
-        </w:rPr>
-        <w:t xml:space="preserve"> can appear a bit ‘tough’ when being told off but we know this can also create worry for young children so she will need support when you have to set any limits. She will benefit from physical reassurance at this time, for example holding her hand.</w:t>
-      </w:r>
-      <w:r>
-        <w:rPr>
-          <w:rFonts w:ascii="Montserrat" w:hAnsi="Montserrat" w:cs="Arial"/>
-          <w:sz w:val="22"/>
-          <w:szCs w:val="22"/>
+          <w:rFonts w:ascii="Arial" w:hAnsi="Arial" w:cs="Arial"/>
+          <w:sz w:val="24"/>
+          <w:szCs w:val="24"/>
+        </w:rPr>
+      </w:pPr>
+      <w:r>
+        <w:rPr>
+          <w:rFonts w:ascii="Arial" w:hAnsi="Arial" w:cs="Arial"/>
+          <w:sz w:val="24"/>
+          <w:szCs w:val="24"/>
+        </w:rPr>
+        <w:t xml:space="preserve">Comment on her feelings when you are asking/telling her what to do at times. YY can appear a bit ‘tough’ when being told off but we know </w:t>
+      </w:r>
+      <w:r>
+        <w:rPr>
+          <w:rFonts w:ascii="Arial" w:hAnsi="Arial" w:cs="Arial"/>
+          <w:sz w:val="24"/>
+          <w:szCs w:val="24"/>
+        </w:rPr>
+        <w:t xml:space="preserve">she feels </w:t>
+      </w:r>
+      <w:r>
+        <w:rPr>
+          <w:rFonts w:ascii="Arial" w:hAnsi="Arial" w:cs="Arial"/>
+          <w:sz w:val="24"/>
+          <w:szCs w:val="24"/>
+        </w:rPr>
+        <w:t xml:space="preserve">worry </w:t>
+      </w:r>
+      <w:r>
+        <w:rPr>
+          <w:rFonts w:ascii="Arial" w:hAnsi="Arial" w:cs="Arial"/>
+          <w:sz w:val="24"/>
+          <w:szCs w:val="24"/>
+        </w:rPr>
+        <w:t>too underneath and</w:t>
+      </w:r>
+      <w:r>
+        <w:rPr>
+          <w:rFonts w:ascii="Arial" w:hAnsi="Arial" w:cs="Arial"/>
+          <w:sz w:val="24"/>
+          <w:szCs w:val="24"/>
+        </w:rPr>
+        <w:t xml:space="preserve"> will need support when you have to set any limits. She will benefit from physical reassurance at this time, for example holding her hand.</w:t>
+      </w:r>
+      <w:r>
+        <w:rPr>
+          <w:rFonts w:ascii="Arial" w:hAnsi="Arial" w:cs="Arial"/>
+          <w:sz w:val="24"/>
+          <w:szCs w:val="24"/>
         </w:rPr>
         <w:br/>
       </w:r>
@@ -513,120 +499,119 @@
           <w:numId w:val="1"/>
         </w:numPr>
         <w:rPr>
-          <w:rFonts w:ascii="Montserrat" w:hAnsi="Montserrat" w:cs="Arial"/>
+          <w:rFonts w:ascii="Arial" w:hAnsi="Arial" w:cs="Arial"/>
+          <w:sz w:val="24"/>
+          <w:szCs w:val="24"/>
+        </w:rPr>
+      </w:pPr>
+      <w:r>
+        <w:rPr>
+          <w:rFonts w:ascii="Arial" w:hAnsi="Arial" w:cs="Arial"/>
+          <w:sz w:val="24"/>
+          <w:szCs w:val="24"/>
+        </w:rPr>
+        <w:t>Help YY to develop an understanding of herself by commenting on what she likes and doesn’t like. Comments like 'You’re really enjoying that' or 'I don’t think you like that' will help her to understand her thoughts and know you are interested in what she thinks.</w:t>
+      </w:r>
+    </w:p>
+    <w:p>
+      <w:pPr>
+        <w:pStyle w:val="ListParagraph"/>
+        <w:rPr>
+          <w:rFonts w:ascii="Arial" w:hAnsi="Arial" w:cs="Arial"/>
           <w:sz w:val="22"/>
           <w:szCs w:val="22"/>
         </w:rPr>
       </w:pPr>
-      <w:r>
-        <w:rPr>
-          <w:rFonts w:ascii="Montserrat" w:hAnsi="Montserrat" w:cs="Arial"/>
+    </w:p>
+    <w:p>
+      <w:pPr>
+        <w:widowControl w:val="0"/>
+        <w:rPr>
+          <w:rFonts w:cs="Arial"/>
+          <w:sz w:val="24"/>
+          <w:szCs w:val="24"/>
+        </w:rPr>
+      </w:pPr>
+      <w:r>
+        <w:rPr>
+          <w:rFonts w:ascii="Arial" w:hAnsi="Arial" w:cs="Arial"/>
+          <w:sz w:val="24"/>
+          <w:szCs w:val="24"/>
+        </w:rPr>
+        <w:t>We hope these activities will be helpful for YY and yourself, and support the development of her expression of thoughts and feelings day to day.</w:t>
+      </w:r>
+    </w:p>
+    <w:p>
+      <w:pPr>
+        <w:pStyle w:val="NoSpacing"/>
+        <w:spacing w:before="240"/>
+        <w:rPr>
+          <w:rFonts w:cs="Arial"/>
+          <w:color w:val="00AEEF"/>
           <w:sz w:val="22"/>
           <w:szCs w:val="22"/>
         </w:rPr>
-        <w:t xml:space="preserve">Help </w:t>
-      </w:r>
-      <w:r>
-        <w:rPr>
-          <w:rFonts w:ascii="Montserrat" w:hAnsi="Montserrat" w:cs="Arial"/>
-          <w:i/>
-          <w:iCs/>
+      </w:pPr>
+      <w:r>
+        <w:rPr>
+          <w:rFonts w:cs="Arial"/>
+          <w:color w:val="00AEEF"/>
           <w:sz w:val="22"/>
           <w:szCs w:val="22"/>
         </w:rPr>
-        <w:t>YY</w:t>
-      </w:r>
-      <w:r>
-        <w:rPr>
-          <w:rFonts w:ascii="Montserrat" w:hAnsi="Montserrat" w:cs="Arial"/>
+        <w:t>Not</w:t>
+      </w:r>
+      <w:r>
+        <w:rPr>
+          <w:rFonts w:cs="Arial"/>
+          <w:color w:val="00AEEF"/>
           <w:sz w:val="22"/>
           <w:szCs w:val="22"/>
         </w:rPr>
-        <w:t xml:space="preserve"> to develop an understanding of herself by commenting on what she likes and doesn’t like. Comments like 'You’re really enjoying </w:t>
-      </w:r>
-      <w:r>
-        <w:rPr>
-          <w:rFonts w:ascii="Montserrat" w:hAnsi="Montserrat" w:cs="Arial"/>
+        <w:t>e</w:t>
+      </w:r>
+      <w:r>
+        <w:rPr>
+          <w:rFonts w:cs="Arial"/>
+          <w:color w:val="00AEEF"/>
           <w:sz w:val="22"/>
           <w:szCs w:val="22"/>
         </w:rPr>
-        <w:t>that,</w:t>
-      </w:r>
-      <w:r>
-        <w:rPr>
-          <w:rFonts w:ascii="Montserrat" w:hAnsi="Montserrat" w:cs="Arial"/>
+        <w:t xml:space="preserve"> that</w:t>
+      </w:r>
+      <w:r>
+        <w:rPr>
+          <w:rFonts w:cs="Arial"/>
+          <w:color w:val="00AEEF"/>
           <w:sz w:val="22"/>
           <w:szCs w:val="22"/>
         </w:rPr>
-        <w:t>' or 'I don’t think you like that</w:t>
-      </w:r>
-      <w:r>
-        <w:rPr>
-          <w:rFonts w:ascii="Montserrat" w:hAnsi="Montserrat" w:cs="Arial"/>
+        <w:t xml:space="preserve"> </w:t>
+      </w:r>
+      <w:r>
+        <w:rPr>
+          <w:rFonts w:cs="Arial"/>
+          <w:color w:val="00AEEF"/>
           <w:sz w:val="22"/>
           <w:szCs w:val="22"/>
         </w:rPr>
-        <w:t>,</w:t>
-      </w:r>
-      <w:r>
-        <w:rPr>
-          <w:rFonts w:ascii="Montserrat" w:hAnsi="Montserrat" w:cs="Arial"/>
+        <w:t xml:space="preserve">this template can be adapted by using shorter sentences, formatting </w:t>
+      </w:r>
+      <w:r>
+        <w:rPr>
+          <w:rFonts w:cs="Arial"/>
+          <w:color w:val="00AEEF"/>
           <w:sz w:val="22"/>
           <w:szCs w:val="22"/>
         </w:rPr>
-        <w:t>' will help her to understand her thoughts and know you are interested in what she thinks.</w:t>
-      </w:r>
-    </w:p>
-    <w:p>
-      <w:pPr>
-        <w:pStyle w:val="ListParagraph"/>
-        <w:rPr>
-          <w:rFonts w:ascii="Montserrat" w:hAnsi="Montserrat" w:cs="Arial"/>
-          <w:sz w:val="22"/>
-          <w:szCs w:val="22"/>
-        </w:rPr>
-      </w:pPr>
-    </w:p>
-    <w:p>
-      <w:pPr>
-        <w:widowControl w:val="0"/>
-        <w:rPr>
-          <w:rFonts w:ascii="Montserrat" w:hAnsi="Montserrat" w:cs="Arial"/>
-          <w:sz w:val="22"/>
-          <w:szCs w:val="22"/>
-        </w:rPr>
-      </w:pPr>
-      <w:r>
-        <w:rPr>
-          <w:rFonts w:ascii="Montserrat" w:hAnsi="Montserrat" w:cs="Arial"/>
-          <w:sz w:val="22"/>
-          <w:szCs w:val="22"/>
-        </w:rPr>
-        <w:t xml:space="preserve">We hope these activities will be helpful for </w:t>
-      </w:r>
-      <w:r>
-        <w:rPr>
-          <w:rFonts w:ascii="Montserrat" w:hAnsi="Montserrat" w:cs="Arial"/>
-          <w:i/>
-          <w:iCs/>
-          <w:sz w:val="22"/>
-          <w:szCs w:val="22"/>
-        </w:rPr>
-        <w:t>YY</w:t>
-      </w:r>
-      <w:r>
-        <w:rPr>
-          <w:rFonts w:ascii="Montserrat" w:hAnsi="Montserrat" w:cs="Arial"/>
-          <w:sz w:val="22"/>
-          <w:szCs w:val="22"/>
-        </w:rPr>
-        <w:t xml:space="preserve"> and yourself and support the development of her expression of thoughts and feelings day to day.</w:t>
+        <w:t>it with boxes/bubbles and using colour for visual effect and accessibility.</w:t>
       </w:r>
     </w:p>
     <w:sectPr>
       <w:headerReference w:type="default" r:id="rId8"/>
+      <w:footerReference w:type="default" r:id="rId9"/>
       <w:pgSz w:w="11906" w:h="16838"/>
-      <w:pgMar w:top="2835" w:right="822" w:bottom="822" w:left="822" w:header="709" w:footer="709" w:gutter="0"/>
+      <w:pgMar w:top="2835" w:right="822" w:bottom="822" w:left="822" w:header="709" w:footer="505" w:gutter="0"/>
       <w:cols w:space="708"/>
       <w:docGrid w:linePitch="360"/>
     </w:sectPr>
@@ -651,6 +636,51 @@
     </w:p>
   </w:endnote>
 </w:endnotes>
+</file>
+
+<file path=word/footer1.xml><?xml version="1.0" encoding="utf-8"?>
+<w:ftr xmlns:wpc="http://schemas.microsoft.com/office/word/2010/wordprocessingCanvas" xmlns:cx="http://schemas.microsoft.com/office/drawing/2014/chartex" xmlns:cx1="http://schemas.microsoft.com/office/drawing/2015/9/8/chartex" xmlns:cx2="http://schemas.microsoft.com/office/drawing/2015/10/21/chartex" xmlns:cx3="http://schemas.microsoft.com/office/drawing/2016/5/9/chartex" xmlns:cx4="http://schemas.microsoft.com/office/drawing/2016/5/10/chartex" xmlns:cx5="http://schemas.microsoft.com/office/drawing/2016/5/11/chartex" xmlns:cx6="http://schemas.microsoft.com/office/drawing/2016/5/12/chartex" xmlns:cx7="http://schemas.microsoft.com/office/drawing/2016/5/13/chartex" xmlns:cx8="http://schemas.microsoft.com/office/drawing/2016/5/14/chartex" xmlns:mc="http://schemas.openxmlformats.org/markup-compatibility/2006" xmlns:aink="http://schemas.microsoft.com/office/drawing/2016/ink" xmlns:am3d="http://schemas.microsoft.com/office/drawing/2017/model3d" xmlns:o="urn:schemas-microsoft-com:office:office" xmlns:r="http://schemas.openxmlformats.org/officeDocument/2006/relationships" xmlns:m="http://schemas.openxmlformats.org/officeDocument/2006/math" xmlns:v="urn:schemas-microsoft-com:vml" xmlns:wp14="http://schemas.microsoft.com/office/word/2010/wordprocessingDrawing" xmlns:wp="http://schemas.openxmlformats.org/drawingml/2006/wordprocessingDrawing" xmlns:w10="urn:schemas-microsoft-com:office:word" xmlns:w="http://schemas.openxmlformats.org/wordprocessingml/2006/main" xmlns:w14="http://schemas.microsoft.com/office/word/2010/wordml" xmlns:w15="http://schemas.microsoft.com/office/word/2012/wordml" xmlns:w16cex="http://schemas.microsoft.com/office/word/2018/wordml/cex" xmlns:w16cid="http://schemas.microsoft.com/office/word/2016/wordml/cid" xmlns:w16="http://schemas.microsoft.com/office/word/2018/wordml" xmlns:w16se="http://schemas.microsoft.com/office/word/2015/wordml/symex" xmlns:wpg="http://schemas.microsoft.com/office/word/2010/wordprocessingGroup" xmlns:wpi="http://schemas.microsoft.com/office/word/2010/wordprocessingInk" xmlns:wne="http://schemas.microsoft.com/office/word/2006/wordml" xmlns:wps="http://schemas.microsoft.com/office/word/2010/wordprocessingShape" mc:Ignorable="w14 w15 w16se w16cid w16 w16cex wp14">
+  <w:p>
+    <w:pPr>
+      <w:pStyle w:val="Footer"/>
+      <w:spacing w:after="60" w:line="276" w:lineRule="auto"/>
+      <w:jc w:val="center"/>
+      <w:rPr>
+        <w:rFonts w:ascii="Arial" w:hAnsi="Arial" w:cs="Arial"/>
+        <w:sz w:val="15"/>
+        <w:szCs w:val="15"/>
+      </w:rPr>
+    </w:pPr>
+    <w:r>
+      <w:rPr>
+        <w:rFonts w:ascii="Arial" w:hAnsi="Arial" w:cs="Arial"/>
+        <w:sz w:val="15"/>
+        <w:szCs w:val="15"/>
+      </w:rPr>
+      <w:t>Supporting Parent-Child Relationships From Birth © 2020</w:t>
+    </w:r>
+  </w:p>
+  <w:p>
+    <w:pPr>
+      <w:pStyle w:val="Footer"/>
+      <w:spacing w:line="276" w:lineRule="auto"/>
+      <w:jc w:val="center"/>
+      <w:rPr>
+        <w:rFonts w:ascii="Arial" w:hAnsi="Arial" w:cs="Arial"/>
+        <w:sz w:val="15"/>
+        <w:szCs w:val="15"/>
+      </w:rPr>
+    </w:pPr>
+    <w:r>
+      <w:rPr>
+        <w:rFonts w:ascii="Arial" w:hAnsi="Arial" w:cs="Arial"/>
+        <w:sz w:val="15"/>
+        <w:szCs w:val="15"/>
+      </w:rPr>
+      <w:t>This material has been downloaded with the permission of South London &amp; the Maudsley NHS Foundation Trust and may be amended by the user.</w:t>
+    </w:r>
+  </w:p>
+</w:ftr>
 </file>
 
 <file path=word/footnotes.xml><?xml version="1.0" encoding="utf-8"?>
@@ -683,18 +713,18 @@
         <w:noProof/>
       </w:rPr>
       <w:drawing>
-        <wp:anchor distT="0" distB="0" distL="114300" distR="114300" simplePos="0" relativeHeight="251658240" behindDoc="1" locked="0" layoutInCell="1" allowOverlap="1" wp14:anchorId="75912623" wp14:editId="60FB77C9">
+        <wp:anchor distT="0" distB="0" distL="114300" distR="114300" simplePos="0" relativeHeight="251658240" behindDoc="1" locked="0" layoutInCell="1" allowOverlap="1" wp14:anchorId="189D8E7D" wp14:editId="655F5FD7">
           <wp:simplePos x="0" y="0"/>
           <wp:positionH relativeFrom="column">
-            <wp:posOffset>-521970</wp:posOffset>
+            <wp:posOffset>-515620</wp:posOffset>
           </wp:positionH>
           <wp:positionV relativeFrom="paragraph">
             <wp:posOffset>-443865</wp:posOffset>
           </wp:positionV>
-          <wp:extent cx="7556500" cy="10693819"/>
+          <wp:extent cx="7569200" cy="10711791"/>
           <wp:effectExtent l="0" t="0" r="0" b="0"/>
           <wp:wrapNone/>
-          <wp:docPr id="1" name="Picture 1"/>
+          <wp:docPr id="2" name="Picture 2"/>
           <wp:cNvGraphicFramePr>
             <a:graphicFrameLocks xmlns:a="http://schemas.openxmlformats.org/drawingml/2006/main" noChangeAspect="1"/>
           </wp:cNvGraphicFramePr>
@@ -702,7 +732,7 @@
             <a:graphicData uri="http://schemas.openxmlformats.org/drawingml/2006/picture">
               <pic:pic xmlns:pic="http://schemas.openxmlformats.org/drawingml/2006/picture">
                 <pic:nvPicPr>
-                  <pic:cNvPr id="1" name="Activity B background.pdf"/>
+                  <pic:cNvPr id="2" name="Activity B background.pdf"/>
                   <pic:cNvPicPr/>
                 </pic:nvPicPr>
                 <pic:blipFill>
@@ -720,7 +750,7 @@
                 <pic:spPr>
                   <a:xfrm>
                     <a:off x="0" y="0"/>
-                    <a:ext cx="7573836" cy="10718352"/>
+                    <a:ext cx="7582848" cy="10731106"/>
                   </a:xfrm>
                   <a:prstGeom prst="rect">
                     <a:avLst/>
@@ -1805,7 +1835,7 @@
 </file>
 
 <file path=customXml/itemProps1.xml><?xml version="1.0" encoding="utf-8"?>
-<ds:datastoreItem xmlns:ds="http://schemas.openxmlformats.org/officeDocument/2006/customXml" ds:itemID="{43319019-88A7-E94C-ABA8-EA9703D38CBB}">
+<ds:datastoreItem xmlns:ds="http://schemas.openxmlformats.org/officeDocument/2006/customXml" ds:itemID="{A2D3824E-CC54-6D43-BF0C-A6648A109AC8}">
   <ds:schemaRefs>
     <ds:schemaRef ds:uri="http://schemas.openxmlformats.org/officeDocument/2006/bibliography"/>
   </ds:schemaRefs>

</xml_diff>